<commit_message>
Expense budget of 90909
</commit_message>
<xml_diff>
--- a/templates/2-ProposalNarrative.docx
+++ b/templates/2-ProposalNarrative.docx
@@ -6,6 +6,7 @@
       <w:pPr>
         <w:pStyle w:val="style0"/>
         <w:spacing w:after="0" w:before="0" w:line="100" w:lineRule="atLeast"/>
+        <w:contextualSpacing w:val="false"/>
       </w:pPr>
       <w:bookmarkStart w:id="0" w:name="_GoBack"/>
       <w:bookmarkEnd w:id="0"/>
@@ -24,6 +25,17 @@
       <w:pPr>
         <w:pStyle w:val="style0"/>
         <w:spacing w:after="0" w:before="0" w:line="100" w:lineRule="atLeast"/>
+        <w:contextualSpacing w:val="false"/>
+      </w:pPr>
+      <w:r>
+        <w:rPr/>
+      </w:r>
+    </w:p>
+    <w:p>
+      <w:pPr>
+        <w:pStyle w:val="style0"/>
+        <w:spacing w:after="0" w:before="0" w:line="100" w:lineRule="atLeast"/>
+        <w:contextualSpacing w:val="false"/>
       </w:pPr>
       <w:r>
         <w:rPr>
@@ -31,20 +43,30 @@
           <w:b/>
           <w:color w:val="000000"/>
         </w:rPr>
-      </w:r>
-    </w:p>
-    <w:p>
-      <w:pPr>
-        <w:pStyle w:val="style0"/>
-        <w:spacing w:after="0" w:before="0" w:line="100" w:lineRule="atLeast"/>
-      </w:pPr>
+        <w:t xml:space="preserve">Applying Institution: </w:t>
+      </w:r>
       <w:r>
         <w:rPr>
           <w:rFonts w:cs="Calibri"/>
           <w:b/>
           <w:color w:val="000000"/>
         </w:rPr>
-        <w:t xml:space="preserve">Applying Institution: </w:t>
+        <w:t>The Ohio State University</w:t>
+      </w:r>
+    </w:p>
+    <w:p>
+      <w:pPr>
+        <w:pStyle w:val="style0"/>
+        <w:spacing w:after="0" w:before="0" w:line="100" w:lineRule="atLeast"/>
+        <w:contextualSpacing w:val="false"/>
+      </w:pPr>
+      <w:r>
+        <w:rPr>
+          <w:rFonts w:cs="Calibri"/>
+          <w:b/>
+          <w:color w:val="000000"/>
+        </w:rPr>
+        <w:t xml:space="preserve">Proposed Course Name: </w:t>
       </w:r>
       <w:r>
         <w:rPr>
@@ -53,52 +75,17 @@
           <w:color w:val="000000"/>
           <w:u w:val="single"/>
         </w:rPr>
-        <w:tab/>
-        <w:tab/>
-        <w:tab/>
-        <w:tab/>
-        <w:tab/>
-        <w:tab/>
-      </w:r>
-    </w:p>
-    <w:p>
-      <w:pPr>
-        <w:pStyle w:val="style0"/>
-        <w:spacing w:after="0" w:before="0" w:line="100" w:lineRule="atLeast"/>
-      </w:pPr>
-      <w:r>
-        <w:rPr>
-          <w:rFonts w:cs="Calibri"/>
-          <w:b/>
-          <w:color w:val="000000"/>
-        </w:rPr>
-        <w:t xml:space="preserve">Proposed Course Name: </w:t>
-      </w:r>
-      <w:r>
-        <w:rPr>
-          <w:rFonts w:cs="Calibri"/>
-          <w:b/>
-          <w:color w:val="000000"/>
-          <w:u w:val="single"/>
-        </w:rPr>
-        <w:tab/>
-        <w:tab/>
-        <w:tab/>
-        <w:tab/>
-        <w:tab/>
-      </w:r>
-    </w:p>
-    <w:p>
-      <w:pPr>
-        <w:pStyle w:val="style0"/>
-        <w:spacing w:after="0" w:before="0" w:line="100" w:lineRule="atLeast"/>
-      </w:pPr>
-      <w:r>
-        <w:rPr>
-          <w:rFonts w:cs="Calibri"/>
-          <w:b/>
-          <w:color w:val="000000"/>
-        </w:rPr>
+        <w:t>MOOCulus</w:t>
+      </w:r>
+    </w:p>
+    <w:p>
+      <w:pPr>
+        <w:pStyle w:val="style0"/>
+        <w:spacing w:after="0" w:before="0" w:line="100" w:lineRule="atLeast"/>
+        <w:contextualSpacing w:val="false"/>
+      </w:pPr>
+      <w:r>
+        <w:rPr/>
       </w:r>
     </w:p>
     <w:p>
@@ -106,9 +93,10 @@
         <w:pStyle w:val="style32"/>
         <w:numPr>
           <w:ilvl w:val="0"/>
-          <w:numId w:val="2"/>
-        </w:numPr>
-        <w:spacing w:after="0" w:before="0" w:line="100" w:lineRule="atLeast"/>
+          <w:numId w:val="1"/>
+        </w:numPr>
+        <w:spacing w:after="0" w:before="0" w:line="100" w:lineRule="atLeast"/>
+        <w:contextualSpacing w:val="false"/>
       </w:pPr>
       <w:r>
         <w:rPr>
@@ -121,11 +109,10 @@
       <w:pPr>
         <w:pStyle w:val="style0"/>
         <w:spacing w:after="0" w:before="0" w:line="100" w:lineRule="atLeast"/>
-      </w:pPr>
-      <w:r>
-        <w:rPr>
-          <w:rFonts w:cs="Calibri"/>
-        </w:rPr>
+        <w:contextualSpacing w:val="false"/>
+      </w:pPr>
+      <w:r>
+        <w:rPr/>
       </w:r>
     </w:p>
     <w:p>
@@ -133,6 +120,7 @@
         <w:pStyle w:val="style0"/>
         <w:spacing w:after="0" w:before="0" w:line="100" w:lineRule="atLeast"/>
         <w:ind w:hanging="0" w:left="360" w:right="0"/>
+        <w:contextualSpacing w:val="false"/>
       </w:pPr>
       <w:r>
         <w:rPr>
@@ -146,9 +134,10 @@
         <w:pStyle w:val="style32"/>
         <w:numPr>
           <w:ilvl w:val="1"/>
-          <w:numId w:val="2"/>
-        </w:numPr>
-        <w:spacing w:after="0" w:before="0" w:line="100" w:lineRule="atLeast"/>
+          <w:numId w:val="1"/>
+        </w:numPr>
+        <w:spacing w:after="0" w:before="0" w:line="100" w:lineRule="atLeast"/>
+        <w:contextualSpacing w:val="false"/>
       </w:pPr>
       <w:r>
         <w:rPr>
@@ -162,9 +151,10 @@
         <w:pStyle w:val="style32"/>
         <w:numPr>
           <w:ilvl w:val="1"/>
-          <w:numId w:val="2"/>
-        </w:numPr>
-        <w:spacing w:after="0" w:before="0" w:line="100" w:lineRule="atLeast"/>
+          <w:numId w:val="1"/>
+        </w:numPr>
+        <w:spacing w:after="0" w:before="0" w:line="100" w:lineRule="atLeast"/>
+        <w:contextualSpacing w:val="false"/>
       </w:pPr>
       <w:r>
         <w:rPr>
@@ -178,9 +168,10 @@
         <w:pStyle w:val="style32"/>
         <w:numPr>
           <w:ilvl w:val="1"/>
-          <w:numId w:val="2"/>
-        </w:numPr>
-        <w:spacing w:after="0" w:before="0" w:line="100" w:lineRule="atLeast"/>
+          <w:numId w:val="1"/>
+        </w:numPr>
+        <w:spacing w:after="0" w:before="0" w:line="100" w:lineRule="atLeast"/>
+        <w:contextualSpacing w:val="false"/>
       </w:pPr>
       <w:r>
         <w:rPr>
@@ -194,9 +185,10 @@
         <w:pStyle w:val="style32"/>
         <w:numPr>
           <w:ilvl w:val="1"/>
-          <w:numId w:val="2"/>
-        </w:numPr>
-        <w:spacing w:after="0" w:before="0" w:line="100" w:lineRule="atLeast"/>
+          <w:numId w:val="1"/>
+        </w:numPr>
+        <w:spacing w:after="0" w:before="0" w:line="100" w:lineRule="atLeast"/>
+        <w:contextualSpacing w:val="false"/>
       </w:pPr>
       <w:r>
         <w:rPr>
@@ -210,9 +202,10 @@
         <w:pStyle w:val="style32"/>
         <w:numPr>
           <w:ilvl w:val="1"/>
-          <w:numId w:val="2"/>
-        </w:numPr>
-        <w:spacing w:after="0" w:before="0" w:line="100" w:lineRule="atLeast"/>
+          <w:numId w:val="1"/>
+        </w:numPr>
+        <w:spacing w:after="0" w:before="0" w:line="100" w:lineRule="atLeast"/>
+        <w:contextualSpacing w:val="false"/>
       </w:pPr>
       <w:r>
         <w:rPr>
@@ -226,9 +219,10 @@
         <w:pStyle w:val="style32"/>
         <w:numPr>
           <w:ilvl w:val="1"/>
-          <w:numId w:val="2"/>
-        </w:numPr>
-        <w:spacing w:after="0" w:before="0" w:line="100" w:lineRule="atLeast"/>
+          <w:numId w:val="1"/>
+        </w:numPr>
+        <w:spacing w:after="0" w:before="0" w:line="100" w:lineRule="atLeast"/>
+        <w:contextualSpacing w:val="false"/>
       </w:pPr>
       <w:r>
         <w:rPr>
@@ -242,9 +236,10 @@
         <w:pStyle w:val="style32"/>
         <w:numPr>
           <w:ilvl w:val="1"/>
-          <w:numId w:val="2"/>
-        </w:numPr>
-        <w:spacing w:after="0" w:before="0" w:line="100" w:lineRule="atLeast"/>
+          <w:numId w:val="1"/>
+        </w:numPr>
+        <w:spacing w:after="0" w:before="0" w:line="100" w:lineRule="atLeast"/>
+        <w:contextualSpacing w:val="false"/>
       </w:pPr>
       <w:r>
         <w:rPr>
@@ -281,11 +276,10 @@
       <w:pPr>
         <w:pStyle w:val="style0"/>
         <w:spacing w:after="0" w:before="0" w:line="100" w:lineRule="atLeast"/>
-      </w:pPr>
-      <w:r>
-        <w:rPr>
-          <w:rFonts w:cs="Calibri"/>
-        </w:rPr>
+        <w:contextualSpacing w:val="false"/>
+      </w:pPr>
+      <w:r>
+        <w:rPr/>
       </w:r>
     </w:p>
     <w:p>
@@ -293,7 +287,7 @@
         <w:pStyle w:val="style32"/>
         <w:numPr>
           <w:ilvl w:val="0"/>
-          <w:numId w:val="2"/>
+          <w:numId w:val="1"/>
         </w:numPr>
       </w:pPr>
       <w:r>
@@ -330,7 +324,7 @@
         <w:pStyle w:val="style32"/>
         <w:numPr>
           <w:ilvl w:val="0"/>
-          <w:numId w:val="2"/>
+          <w:numId w:val="1"/>
         </w:numPr>
       </w:pPr>
       <w:r>
@@ -367,7 +361,7 @@
         <w:pStyle w:val="style32"/>
         <w:numPr>
           <w:ilvl w:val="0"/>
-          <w:numId w:val="2"/>
+          <w:numId w:val="1"/>
         </w:numPr>
       </w:pPr>
       <w:r>
@@ -396,7 +390,7 @@
         <w:pStyle w:val="style32"/>
         <w:numPr>
           <w:ilvl w:val="0"/>
-          <w:numId w:val="2"/>
+          <w:numId w:val="1"/>
         </w:numPr>
       </w:pPr>
       <w:r>
@@ -418,18 +412,18 @@
         <w:pStyle w:val="style32"/>
         <w:spacing w:after="0" w:before="0" w:line="100" w:lineRule="atLeast"/>
         <w:ind w:hanging="0" w:left="0" w:right="0"/>
-      </w:pPr>
-      <w:del w:author="Bart Snapp" w:date="2013-04-25T13:47:00Z" w:id="0">
-        <w:r>
-          <w:rPr>
-            <w:rFonts w:cs="Calibri"/>
-          </w:rPr>
-        </w:r>
-      </w:del>
-    </w:p>
-    <w:p>
-      <w:pPr>
-        <w:pStyle w:val="style32"/>
+        <w:contextualSpacing w:val="false"/>
+      </w:pPr>
+      <w:r>
+        <w:rPr/>
+      </w:r>
+    </w:p>
+    <w:p>
+      <w:pPr>
+        <w:pStyle w:val="style32"/>
+        <w:spacing w:after="200" w:before="0"/>
+        <w:ind w:hanging="0" w:left="720" w:right="0"/>
+        <w:contextualSpacing w:val="false"/>
       </w:pPr>
       <w:r>
         <w:rPr/>
@@ -443,7 +437,7 @@
       <w:pgNumType w:fmt="decimal"/>
       <w:formProt w:val="false"/>
       <w:textDirection w:val="lrTb"/>
-      <w:docGrid w:charSpace="4096" w:linePitch="360" w:type="default"/>
+      <w:docGrid w:charSpace="8192" w:linePitch="360" w:type="default"/>
     </w:sectPr>
   </w:body>
 </w:document>
@@ -476,10 +470,7 @@
     </w:r>
     <w:r>
       <w:rPr>
-        <w:b/>
-        <w:bCs/>
-        <w:sz w:val="18"/>
-        <w:szCs w:val="24"/>
+        <w:sz w:val="16"/>
       </w:rPr>
       <w:fldChar w:fldCharType="begin"/>
     </w:r>
@@ -503,10 +494,7 @@
     </w:r>
     <w:r>
       <w:rPr>
-        <w:b/>
-        <w:bCs/>
-        <w:sz w:val="18"/>
-        <w:szCs w:val="24"/>
+        <w:sz w:val="16"/>
       </w:rPr>
       <w:fldChar w:fldCharType="begin"/>
     </w:r>
@@ -531,6 +519,89 @@
   <w:abstractNum w:abstractNumId="1">
     <w:lvl w:ilvl="0">
       <w:start w:val="1"/>
+      <w:numFmt w:val="upperLetter"/>
+      <w:lvlText w:val="%1."/>
+      <w:lvlJc w:val="left"/>
+      <w:pPr>
+        <w:ind w:hanging="360" w:left="360"/>
+      </w:pPr>
+    </w:lvl>
+    <w:lvl w:ilvl="1">
+      <w:start w:val="1"/>
+      <w:numFmt w:val="lowerRoman"/>
+      <w:lvlText w:val="%2."/>
+      <w:lvlJc w:val="right"/>
+      <w:pPr>
+        <w:ind w:hanging="360" w:left="1080"/>
+      </w:pPr>
+    </w:lvl>
+    <w:lvl w:ilvl="2">
+      <w:start w:val="1"/>
+      <w:numFmt w:val="lowerRoman"/>
+      <w:lvlText w:val="(%3)"/>
+      <w:lvlJc w:val="left"/>
+      <w:pPr>
+        <w:ind w:hanging="720" w:left="2340"/>
+      </w:pPr>
+    </w:lvl>
+    <w:lvl w:ilvl="3">
+      <w:start w:val="1"/>
+      <w:numFmt w:val="decimal"/>
+      <w:lvlText w:val="%4."/>
+      <w:lvlJc w:val="left"/>
+      <w:pPr>
+        <w:ind w:hanging="360" w:left="2520"/>
+      </w:pPr>
+    </w:lvl>
+    <w:lvl w:ilvl="4">
+      <w:start w:val="1"/>
+      <w:numFmt w:val="lowerLetter"/>
+      <w:lvlText w:val="%5."/>
+      <w:lvlJc w:val="left"/>
+      <w:pPr>
+        <w:ind w:hanging="360" w:left="3240"/>
+      </w:pPr>
+    </w:lvl>
+    <w:lvl w:ilvl="5">
+      <w:start w:val="1"/>
+      <w:numFmt w:val="lowerRoman"/>
+      <w:lvlText w:val="%6."/>
+      <w:lvlJc w:val="right"/>
+      <w:pPr>
+        <w:ind w:hanging="180" w:left="3960"/>
+      </w:pPr>
+    </w:lvl>
+    <w:lvl w:ilvl="6">
+      <w:start w:val="1"/>
+      <w:numFmt w:val="decimal"/>
+      <w:lvlText w:val="%7."/>
+      <w:lvlJc w:val="left"/>
+      <w:pPr>
+        <w:ind w:hanging="360" w:left="4680"/>
+      </w:pPr>
+    </w:lvl>
+    <w:lvl w:ilvl="7">
+      <w:start w:val="1"/>
+      <w:numFmt w:val="lowerLetter"/>
+      <w:lvlText w:val="%8."/>
+      <w:lvlJc w:val="left"/>
+      <w:pPr>
+        <w:ind w:hanging="360" w:left="5400"/>
+      </w:pPr>
+    </w:lvl>
+    <w:lvl w:ilvl="8">
+      <w:start w:val="1"/>
+      <w:numFmt w:val="lowerRoman"/>
+      <w:lvlText w:val="%9."/>
+      <w:lvlJc w:val="right"/>
+      <w:pPr>
+        <w:ind w:hanging="180" w:left="6120"/>
+      </w:pPr>
+    </w:lvl>
+  </w:abstractNum>
+  <w:abstractNum w:abstractNumId="2">
+    <w:lvl w:ilvl="0">
+      <w:start w:val="1"/>
       <w:numFmt w:val="none"/>
       <w:suff w:val="nothing"/>
       <w:lvlText w:val=""/>
@@ -644,89 +715,6 @@
           <w:tab w:pos="1584" w:val="num"/>
         </w:tabs>
         <w:ind w:hanging="1584" w:left="1584"/>
-      </w:pPr>
-    </w:lvl>
-  </w:abstractNum>
-  <w:abstractNum w:abstractNumId="2">
-    <w:lvl w:ilvl="0">
-      <w:start w:val="1"/>
-      <w:numFmt w:val="upperLetter"/>
-      <w:lvlText w:val="%1."/>
-      <w:lvlJc w:val="left"/>
-      <w:pPr>
-        <w:ind w:hanging="360" w:left="360"/>
-      </w:pPr>
-    </w:lvl>
-    <w:lvl w:ilvl="1">
-      <w:start w:val="1"/>
-      <w:numFmt w:val="lowerRoman"/>
-      <w:lvlText w:val="%2."/>
-      <w:lvlJc w:val="right"/>
-      <w:pPr>
-        <w:ind w:hanging="360" w:left="1080"/>
-      </w:pPr>
-    </w:lvl>
-    <w:lvl w:ilvl="2">
-      <w:start w:val="1"/>
-      <w:numFmt w:val="lowerRoman"/>
-      <w:lvlText w:val="(%3)"/>
-      <w:lvlJc w:val="left"/>
-      <w:pPr>
-        <w:ind w:hanging="720" w:left="2340"/>
-      </w:pPr>
-    </w:lvl>
-    <w:lvl w:ilvl="3">
-      <w:start w:val="1"/>
-      <w:numFmt w:val="decimal"/>
-      <w:lvlText w:val="%4."/>
-      <w:lvlJc w:val="left"/>
-      <w:pPr>
-        <w:ind w:hanging="360" w:left="2520"/>
-      </w:pPr>
-    </w:lvl>
-    <w:lvl w:ilvl="4">
-      <w:start w:val="1"/>
-      <w:numFmt w:val="lowerLetter"/>
-      <w:lvlText w:val="%5."/>
-      <w:lvlJc w:val="left"/>
-      <w:pPr>
-        <w:ind w:hanging="360" w:left="3240"/>
-      </w:pPr>
-    </w:lvl>
-    <w:lvl w:ilvl="5">
-      <w:start w:val="1"/>
-      <w:numFmt w:val="lowerRoman"/>
-      <w:lvlText w:val="%6."/>
-      <w:lvlJc w:val="right"/>
-      <w:pPr>
-        <w:ind w:hanging="180" w:left="3960"/>
-      </w:pPr>
-    </w:lvl>
-    <w:lvl w:ilvl="6">
-      <w:start w:val="1"/>
-      <w:numFmt w:val="decimal"/>
-      <w:lvlText w:val="%7."/>
-      <w:lvlJc w:val="left"/>
-      <w:pPr>
-        <w:ind w:hanging="360" w:left="4680"/>
-      </w:pPr>
-    </w:lvl>
-    <w:lvl w:ilvl="7">
-      <w:start w:val="1"/>
-      <w:numFmt w:val="lowerLetter"/>
-      <w:lvlText w:val="%8."/>
-      <w:lvlJc w:val="left"/>
-      <w:pPr>
-        <w:ind w:hanging="360" w:left="5400"/>
-      </w:pPr>
-    </w:lvl>
-    <w:lvl w:ilvl="8">
-      <w:start w:val="1"/>
-      <w:numFmt w:val="lowerRoman"/>
-      <w:lvlText w:val="%9."/>
-      <w:lvlJc w:val="right"/>
-      <w:pPr>
-        <w:ind w:hanging="180" w:left="6120"/>
       </w:pPr>
     </w:lvl>
   </w:abstractNum>
@@ -742,7 +730,7 @@
 <file path=word/styles.xml><?xml version="1.0" encoding="utf-8"?>
 <w:styles xmlns:w="http://schemas.openxmlformats.org/wordprocessingml/2006/main">
   <w:style w:styleId="style0" w:type="paragraph">
-    <w:name w:val="Normal"/>
+    <w:name w:val="Default Style"/>
     <w:next w:val="style0"/>
     <w:pPr>
       <w:widowControl/>
@@ -751,10 +739,11 @@
       </w:tabs>
       <w:suppressAutoHyphens w:val="true"/>
       <w:spacing w:after="200" w:before="0" w:line="276" w:lineRule="auto"/>
+      <w:contextualSpacing w:val="false"/>
     </w:pPr>
     <w:rPr>
       <w:rFonts w:ascii="Calibri" w:cs="Calibri" w:eastAsia="Droid Sans Fallback" w:hAnsi="Calibri"/>
-      <w:color w:val="auto"/>
+      <w:color w:val="00000A"/>
       <w:sz w:val="22"/>
       <w:szCs w:val="22"/>
       <w:lang w:bidi="ar-SA" w:eastAsia="en-US" w:val="en-US"/>
@@ -763,16 +752,12 @@
   <w:style w:styleId="style2" w:type="paragraph">
     <w:name w:val="Heading 2"/>
     <w:basedOn w:val="style0"/>
-    <w:next w:val="style26"/>
+    <w:next w:val="style2"/>
     <w:pPr>
       <w:keepNext/>
       <w:keepLines/>
-      <w:numPr>
-        <w:ilvl w:val="1"/>
-        <w:numId w:val="1"/>
-      </w:numPr>
       <w:spacing w:after="0" w:before="200"/>
-      <w:outlineLvl w:val="1"/>
+      <w:contextualSpacing w:val="false"/>
     </w:pPr>
     <w:rPr>
       <w:rFonts w:ascii="Cambria" w:cs="" w:hAnsi="Cambria"/>
@@ -873,6 +858,7 @@
     <w:pPr>
       <w:keepNext/>
       <w:spacing w:after="120" w:before="240"/>
+      <w:contextualSpacing w:val="false"/>
     </w:pPr>
     <w:rPr>
       <w:rFonts w:ascii="Liberation Sans" w:cs="Lohit Hindi" w:eastAsia="Droid Sans Fallback" w:hAnsi="Liberation Sans"/>
@@ -881,11 +867,12 @@
     </w:rPr>
   </w:style>
   <w:style w:styleId="style26" w:type="paragraph">
-    <w:name w:val="Text body"/>
+    <w:name w:val="Text Body"/>
     <w:basedOn w:val="style0"/>
     <w:next w:val="style26"/>
     <w:pPr>
       <w:spacing w:after="120" w:before="0"/>
+      <w:contextualSpacing w:val="false"/>
     </w:pPr>
     <w:rPr/>
   </w:style>
@@ -905,6 +892,7 @@
     <w:pPr>
       <w:suppressLineNumbers/>
       <w:spacing w:after="120" w:before="120"/>
+      <w:contextualSpacing w:val="false"/>
     </w:pPr>
     <w:rPr>
       <w:rFonts w:cs="Lohit Hindi"/>
@@ -936,6 +924,7 @@
         <w:tab w:leader="none" w:pos="9360" w:val="right"/>
       </w:tabs>
       <w:spacing w:after="0" w:before="0" w:line="100" w:lineRule="atLeast"/>
+      <w:contextualSpacing w:val="false"/>
     </w:pPr>
     <w:rPr/>
   </w:style>
@@ -950,6 +939,7 @@
         <w:tab w:leader="none" w:pos="9360" w:val="right"/>
       </w:tabs>
       <w:spacing w:after="0" w:before="0" w:line="100" w:lineRule="atLeast"/>
+      <w:contextualSpacing w:val="false"/>
     </w:pPr>
     <w:rPr/>
   </w:style>
@@ -968,6 +958,7 @@
     <w:next w:val="style33"/>
     <w:pPr>
       <w:spacing w:after="0" w:before="0" w:line="100" w:lineRule="atLeast"/>
+      <w:contextualSpacing w:val="false"/>
     </w:pPr>
     <w:rPr>
       <w:sz w:val="20"/>
@@ -980,6 +971,7 @@
     <w:next w:val="style34"/>
     <w:pPr>
       <w:spacing w:after="0" w:before="0" w:line="100" w:lineRule="atLeast"/>
+      <w:contextualSpacing w:val="false"/>
     </w:pPr>
     <w:rPr>
       <w:rFonts w:ascii="Tahoma" w:cs="Tahoma" w:hAnsi="Tahoma"/>
@@ -993,6 +985,7 @@
     <w:next w:val="style35"/>
     <w:pPr>
       <w:spacing w:after="200" w:before="0"/>
+      <w:contextualSpacing w:val="false"/>
     </w:pPr>
     <w:rPr>
       <w:b/>

</xml_diff>